<commit_message>
Replacer and Delter Ready
</commit_message>
<xml_diff>
--- a/ProjetaHDR/Docs/mmd.docx
+++ b/ProjetaHDR/Docs/mmd.docx
@@ -2,6 +2,8 @@
 <file path=word/document.xml><?xml version="1.0" encoding="utf-8"?>
 <w:document xmlns:wpc="http://schemas.microsoft.com/office/word/2010/wordprocessingCanvas" xmlns:cx="http://schemas.microsoft.com/office/drawing/2014/chartex" xmlns:cx1="http://schemas.microsoft.com/office/drawing/2015/9/8/chartex" xmlns:cx2="http://schemas.microsoft.com/office/drawing/2015/10/21/chartex" xmlns:cx3="http://schemas.microsoft.com/office/drawing/2016/5/9/chartex" xmlns:cx4="http://schemas.microsoft.com/office/drawing/2016/5/10/chartex" xmlns:cx5="http://schemas.microsoft.com/office/drawing/2016/5/11/chartex" xmlns:cx6="http://schemas.microsoft.com/office/drawing/2016/5/12/chartex" xmlns:cx7="http://schemas.microsoft.com/office/drawing/2016/5/13/chartex" xmlns:cx8="http://schemas.microsoft.com/office/drawing/2016/5/14/chartex" xmlns:mc="http://schemas.openxmlformats.org/markup-compatibility/2006" xmlns:aink="http://schemas.microsoft.com/office/drawing/2016/ink" xmlns:am3d="http://schemas.microsoft.com/office/drawing/2017/model3d" xmlns:o="urn:schemas-microsoft-com:office:office" xmlns:r="http://schemas.openxmlformats.org/officeDocument/2006/relationships" xmlns:m="http://schemas.openxmlformats.org/officeDocument/2006/math" xmlns:v="urn:schemas-microsoft-com:vml" xmlns:wp14="http://schemas.microsoft.com/office/word/2010/wordprocessingDrawing" xmlns:wp="http://schemas.openxmlformats.org/drawingml/2006/wordprocessingDrawing" xmlns:w10="urn:schemas-microsoft-com:office:word" xmlns:w="http://schemas.openxmlformats.org/wordprocessingml/2006/main" xmlns:w14="http://schemas.microsoft.com/office/word/2010/wordml" xmlns:w15="http://schemas.microsoft.com/office/word/2012/wordml" xmlns:w16cid="http://schemas.microsoft.com/office/word/2016/wordml/cid" xmlns:w16se="http://schemas.microsoft.com/office/word/2015/wordml/symex" xmlns:wpg="http://schemas.microsoft.com/office/word/2010/wordprocessingGroup" xmlns:wpi="http://schemas.microsoft.com/office/word/2010/wordprocessingInk" xmlns:wne="http://schemas.microsoft.com/office/word/2006/wordml" xmlns:wps="http://schemas.microsoft.com/office/word/2010/wordprocessingShape" mc:Ignorable="w14 w15 w16se w16cid wp14">
   <w:body>
+    <w:bookmarkStart w:id="0" w:name="_Toc245527476"/>
+    <w:bookmarkStart w:id="1" w:name="_Toc252950458"/>
     <w:p>
       <w:pPr>
         <w:spacing w:after="0"/>
@@ -10,8 +12,6 @@
           <w:color w:val="000000"/>
         </w:rPr>
       </w:pPr>
-      <w:bookmarkStart w:id="0" w:name="_Toc245527476"/>
-      <w:bookmarkStart w:id="1" w:name="_Toc252950458"/>
       <w:r>
         <w:rPr>
           <w:noProof/>
@@ -110,19 +110,7 @@
                                 <w:szCs w:val="52"/>
                                 <w:highlight w:val="yellow"/>
                               </w:rPr>
-                              <w:t xml:space="preserve"> /</w:t>
-                            </w:r>
-                            <w:bookmarkStart w:id="2" w:name="_GoBack"/>
-                            <w:bookmarkEnd w:id="2"/>
-                            <w:r>
-                              <w:rPr>
-                                <w:rFonts w:ascii="Impact" w:hAnsi="Impact" w:cs="Arial"/>
-                                <w:bCs/>
-                                <w:sz w:val="52"/>
-                                <w:szCs w:val="52"/>
-                                <w:highlight w:val="yellow"/>
-                              </w:rPr>
-                              <w:t xml:space="preserve"> </w:t>
+                              <w:t xml:space="preserve"> / </w:t>
                             </w:r>
                             <w:r>
                               <w:rPr>
@@ -7538,8 +7526,8 @@
           <w:rFonts w:cs="Times New Roman"/>
         </w:rPr>
       </w:pPr>
-      <w:bookmarkStart w:id="4" w:name="_Toc17375396"/>
-      <w:bookmarkStart w:id="5" w:name="_Toc156481344"/>
+      <w:bookmarkStart w:id="2" w:name="_Toc17375396"/>
+      <w:bookmarkStart w:id="3" w:name="_Toc156481344"/>
       <w:bookmarkEnd w:id="0"/>
       <w:bookmarkEnd w:id="1"/>
       <w:r>
@@ -7549,39 +7537,39 @@
         <w:lastRenderedPageBreak/>
         <w:t>APRESENTAÇÃO</w:t>
       </w:r>
+      <w:bookmarkEnd w:id="2"/>
+      <w:bookmarkEnd w:id="3"/>
+    </w:p>
+    <w:p>
+      <w:pPr>
+        <w:pStyle w:val="Ttulo2"/>
+      </w:pPr>
+      <w:bookmarkStart w:id="4" w:name="_Toc17375397"/>
+      <w:bookmarkStart w:id="5" w:name="_Toc156481345"/>
+      <w:r>
+        <w:t>EQUIPE TÉCNICA</w:t>
+      </w:r>
       <w:bookmarkEnd w:id="4"/>
       <w:bookmarkEnd w:id="5"/>
     </w:p>
     <w:p>
       <w:pPr>
-        <w:pStyle w:val="Ttulo2"/>
-      </w:pPr>
-      <w:bookmarkStart w:id="6" w:name="_Toc17375397"/>
-      <w:bookmarkStart w:id="7" w:name="_Toc156481345"/>
-      <w:r>
-        <w:t>EQUIPE TÉCNICA</w:t>
+        <w:ind w:firstLine="709"/>
+      </w:pPr>
+      <w:bookmarkStart w:id="6" w:name="_Hlk114142781"/>
+      <w:r>
+        <w:rPr>
+          <w:highlight w:val="yellow"/>
+        </w:rPr>
+        <w:t xml:space="preserve">O </w:t>
+      </w:r>
+      <w:r>
+        <w:rPr>
+          <w:highlight w:val="yellow"/>
+        </w:rPr>
+        <w:t>Consorcio</w:t>
       </w:r>
       <w:bookmarkEnd w:id="6"/>
-      <w:bookmarkEnd w:id="7"/>
-    </w:p>
-    <w:p>
-      <w:pPr>
-        <w:ind w:firstLine="709"/>
-      </w:pPr>
-      <w:bookmarkStart w:id="8" w:name="_Hlk114142781"/>
-      <w:r>
-        <w:rPr>
-          <w:highlight w:val="yellow"/>
-        </w:rPr>
-        <w:t xml:space="preserve">O </w:t>
-      </w:r>
-      <w:r>
-        <w:rPr>
-          <w:highlight w:val="yellow"/>
-        </w:rPr>
-        <w:t>Consorcio</w:t>
-      </w:r>
-      <w:bookmarkEnd w:id="8"/>
       <w:r>
         <w:t xml:space="preserve"> </w:t>
       </w:r>
@@ -7604,59 +7592,33 @@
       <w:pPr>
         <w:pStyle w:val="Legenda"/>
       </w:pPr>
-      <w:bookmarkStart w:id="9" w:name="_Toc9519799"/>
+      <w:bookmarkStart w:id="7" w:name="_Toc9519799"/>
       <w:r>
         <w:t xml:space="preserve">Quadro </w:t>
       </w:r>
-      <w:r>
-        <w:fldChar w:fldCharType="begin"/>
-      </w:r>
-      <w:r>
-        <w:instrText xml:space="preserve"> STYLEREF 1 \s </w:instrText>
-      </w:r>
-      <w:r>
-        <w:fldChar w:fldCharType="separate"/>
-      </w:r>
-      <w:r>
-        <w:rPr>
-          <w:noProof/>
-        </w:rPr>
-        <w:t>1</w:t>
-      </w:r>
-      <w:r>
-        <w:rPr>
-          <w:noProof/>
-        </w:rPr>
-        <w:fldChar w:fldCharType="end"/>
-      </w:r>
+      <w:fldSimple w:instr=" STYLEREF 1 \s ">
+        <w:r>
+          <w:rPr>
+            <w:noProof/>
+          </w:rPr>
+          <w:t>1</w:t>
+        </w:r>
+      </w:fldSimple>
       <w:r>
         <w:t>.</w:t>
       </w:r>
-      <w:r>
-        <w:fldChar w:fldCharType="begin"/>
-      </w:r>
-      <w:r>
-        <w:instrText xml:space="preserve"> SEQ Quadro \* ARABIC \s 1 </w:instrText>
-      </w:r>
-      <w:r>
-        <w:fldChar w:fldCharType="separate"/>
-      </w:r>
-      <w:r>
-        <w:rPr>
-          <w:noProof/>
-        </w:rPr>
-        <w:t>1</w:t>
-      </w:r>
-      <w:r>
-        <w:rPr>
-          <w:noProof/>
-        </w:rPr>
-        <w:fldChar w:fldCharType="end"/>
-      </w:r>
+      <w:fldSimple w:instr=" SEQ Quadro \* ARABIC \s 1 ">
+        <w:r>
+          <w:rPr>
+            <w:noProof/>
+          </w:rPr>
+          <w:t>1</w:t>
+        </w:r>
+      </w:fldSimple>
       <w:r>
         <w:t xml:space="preserve"> – Equipe Técnica</w:t>
       </w:r>
-      <w:bookmarkEnd w:id="9"/>
+      <w:bookmarkEnd w:id="7"/>
     </w:p>
     <w:tbl>
       <w:tblPr>
@@ -7819,9 +7781,9 @@
           <w:rFonts w:cs="Times New Roman"/>
         </w:rPr>
       </w:pPr>
-      <w:bookmarkStart w:id="10" w:name="_Toc17375398"/>
-      <w:bookmarkStart w:id="11" w:name="_Toc117794978"/>
-      <w:bookmarkStart w:id="12" w:name="_Toc156481346"/>
+      <w:bookmarkStart w:id="8" w:name="_Toc17375398"/>
+      <w:bookmarkStart w:id="9" w:name="_Toc117794978"/>
+      <w:bookmarkStart w:id="10" w:name="_Toc156481346"/>
       <w:r>
         <w:rPr>
           <w:rFonts w:cs="Times New Roman"/>
@@ -7829,9 +7791,9 @@
         <w:lastRenderedPageBreak/>
         <w:t>LISTA DE DESENHOS</w:t>
       </w:r>
+      <w:bookmarkEnd w:id="8"/>
+      <w:bookmarkEnd w:id="9"/>
       <w:bookmarkEnd w:id="10"/>
-      <w:bookmarkEnd w:id="11"/>
-      <w:bookmarkEnd w:id="12"/>
     </w:p>
     <w:p/>
     <w:p>
@@ -7841,51 +7803,25 @@
       <w:r>
         <w:t xml:space="preserve">Quadro </w:t>
       </w:r>
-      <w:r>
-        <w:fldChar w:fldCharType="begin"/>
-      </w:r>
-      <w:r>
-        <w:instrText xml:space="preserve"> STYLEREF 1 \s </w:instrText>
-      </w:r>
-      <w:r>
-        <w:fldChar w:fldCharType="separate"/>
-      </w:r>
-      <w:r>
-        <w:rPr>
-          <w:noProof/>
-        </w:rPr>
-        <w:t>2</w:t>
-      </w:r>
-      <w:r>
-        <w:rPr>
-          <w:noProof/>
-        </w:rPr>
-        <w:fldChar w:fldCharType="end"/>
-      </w:r>
+      <w:fldSimple w:instr=" STYLEREF 1 \s ">
+        <w:r>
+          <w:rPr>
+            <w:noProof/>
+          </w:rPr>
+          <w:t>2</w:t>
+        </w:r>
+      </w:fldSimple>
       <w:r>
         <w:t>.</w:t>
       </w:r>
-      <w:r>
-        <w:fldChar w:fldCharType="begin"/>
-      </w:r>
-      <w:r>
-        <w:instrText xml:space="preserve"> SEQ Quadro \* ARABIC \s 1 </w:instrText>
-      </w:r>
-      <w:r>
-        <w:fldChar w:fldCharType="separate"/>
-      </w:r>
-      <w:r>
-        <w:rPr>
-          <w:noProof/>
-        </w:rPr>
-        <w:t>1</w:t>
-      </w:r>
-      <w:r>
-        <w:rPr>
-          <w:noProof/>
-        </w:rPr>
-        <w:fldChar w:fldCharType="end"/>
-      </w:r>
+      <w:fldSimple w:instr=" SEQ Quadro \* ARABIC \s 1 ">
+        <w:r>
+          <w:rPr>
+            <w:noProof/>
+          </w:rPr>
+          <w:t>1</w:t>
+        </w:r>
+      </w:fldSimple>
       <w:r>
         <w:t xml:space="preserve"> – Lista de Desenhos</w:t>
       </w:r>
@@ -9275,8 +9211,8 @@
           <w:rFonts w:cs="Times New Roman"/>
         </w:rPr>
       </w:pPr>
-      <w:bookmarkStart w:id="13" w:name="_Toc42612292"/>
-      <w:bookmarkStart w:id="14" w:name="_Toc156481347"/>
+      <w:bookmarkStart w:id="11" w:name="_Toc42612292"/>
+      <w:bookmarkStart w:id="12" w:name="_Toc156481347"/>
       <w:r>
         <w:rPr>
           <w:rFonts w:cs="Times New Roman"/>
@@ -9284,8 +9220,8 @@
         <w:lastRenderedPageBreak/>
         <w:t>OBJETIVO</w:t>
       </w:r>
-      <w:bookmarkEnd w:id="13"/>
-      <w:bookmarkEnd w:id="14"/>
+      <w:bookmarkEnd w:id="11"/>
+      <w:bookmarkEnd w:id="12"/>
       <w:r>
         <w:rPr>
           <w:rFonts w:cs="Times New Roman"/>
@@ -9384,14 +9320,14 @@
           <w:rFonts w:cs="Times New Roman"/>
         </w:rPr>
       </w:pPr>
-      <w:bookmarkStart w:id="15" w:name="_Toc156481348"/>
+      <w:bookmarkStart w:id="13" w:name="_Toc156481348"/>
       <w:r>
         <w:rPr>
           <w:rFonts w:cs="Times New Roman"/>
         </w:rPr>
         <w:t>INTRODUÇÃO</w:t>
       </w:r>
-      <w:bookmarkEnd w:id="15"/>
+      <w:bookmarkEnd w:id="13"/>
     </w:p>
     <w:p>
       <w:pPr>
@@ -9476,16 +9412,16 @@
           <w:rFonts w:cs="Times New Roman"/>
         </w:rPr>
       </w:pPr>
-      <w:bookmarkStart w:id="16" w:name="_Toc42612293"/>
-      <w:bookmarkStart w:id="17" w:name="_Toc156481349"/>
+      <w:bookmarkStart w:id="14" w:name="_Toc42612293"/>
+      <w:bookmarkStart w:id="15" w:name="_Toc156481349"/>
       <w:r>
         <w:rPr>
           <w:rFonts w:cs="Times New Roman"/>
         </w:rPr>
         <w:t>NORMAS APLICAVÉIS</w:t>
       </w:r>
-      <w:bookmarkEnd w:id="16"/>
-      <w:bookmarkEnd w:id="17"/>
+      <w:bookmarkEnd w:id="14"/>
+      <w:bookmarkEnd w:id="15"/>
     </w:p>
     <w:p>
       <w:pPr>
@@ -9585,7 +9521,7 @@
           <w:lang w:val="pt-PT" w:eastAsia="en-US"/>
         </w:rPr>
       </w:pPr>
-      <w:bookmarkStart w:id="18" w:name="_Hlk32840944"/>
+      <w:bookmarkStart w:id="16" w:name="_Hlk32840944"/>
       <w:r>
         <w:rPr>
           <w:rFonts w:eastAsia="Arial MT"/>
@@ -9645,8 +9581,8 @@
           <w:lang w:val="pt-PT" w:eastAsia="en-US"/>
         </w:rPr>
       </w:pPr>
-      <w:bookmarkStart w:id="19" w:name="_Hlk32840969"/>
-      <w:bookmarkEnd w:id="18"/>
+      <w:bookmarkStart w:id="17" w:name="_Hlk32840969"/>
+      <w:bookmarkEnd w:id="16"/>
       <w:r>
         <w:rPr>
           <w:rFonts w:eastAsia="Arial MT"/>
@@ -9872,7 +9808,7 @@
           <w:rFonts w:cs="Times New Roman"/>
         </w:rPr>
       </w:pPr>
-      <w:bookmarkStart w:id="20" w:name="_Toc156481350"/>
+      <w:bookmarkStart w:id="18" w:name="_Toc156481350"/>
       <w:r>
         <w:rPr>
           <w:rFonts w:cs="Times New Roman"/>
@@ -9880,7 +9816,7 @@
         <w:lastRenderedPageBreak/>
         <w:t>CONSIDERAÇÕES GERAIS</w:t>
       </w:r>
-      <w:bookmarkEnd w:id="20"/>
+      <w:bookmarkEnd w:id="18"/>
     </w:p>
     <w:p>
       <w:pPr>
@@ -9940,14 +9876,14 @@
           <w:rFonts w:cs="Times New Roman"/>
         </w:rPr>
       </w:pPr>
-      <w:bookmarkStart w:id="21" w:name="_Toc156481351"/>
+      <w:bookmarkStart w:id="19" w:name="_Toc156481351"/>
       <w:r>
         <w:rPr>
           <w:rFonts w:cs="Times New Roman"/>
         </w:rPr>
         <w:t>ALTERAÇÕES DE PROJETO</w:t>
       </w:r>
-      <w:bookmarkEnd w:id="21"/>
+      <w:bookmarkEnd w:id="19"/>
     </w:p>
     <w:p>
       <w:pPr>
@@ -9977,15 +9913,15 @@
           <w:rFonts w:cs="Times New Roman"/>
         </w:rPr>
       </w:pPr>
-      <w:bookmarkStart w:id="22" w:name="_Toc156481352"/>
-      <w:bookmarkEnd w:id="19"/>
+      <w:bookmarkStart w:id="20" w:name="_Toc156481352"/>
+      <w:bookmarkEnd w:id="17"/>
       <w:r>
         <w:rPr>
           <w:rFonts w:cs="Times New Roman"/>
         </w:rPr>
         <w:t>PROJETO DE ÁGUA FRIA</w:t>
       </w:r>
-      <w:bookmarkEnd w:id="22"/>
+      <w:bookmarkEnd w:id="20"/>
     </w:p>
     <w:p>
       <w:pPr>
@@ -10019,23 +9955,23 @@
       <w:pPr>
         <w:pStyle w:val="Ttulo2"/>
       </w:pPr>
-      <w:bookmarkStart w:id="23" w:name="_Toc18339952"/>
-      <w:bookmarkStart w:id="24" w:name="_Toc26509254"/>
-      <w:bookmarkStart w:id="25" w:name="_Toc42612304"/>
+      <w:bookmarkStart w:id="21" w:name="_Toc18339952"/>
+      <w:bookmarkStart w:id="22" w:name="_Toc26509254"/>
+      <w:bookmarkStart w:id="23" w:name="_Toc42612304"/>
       <w:r>
         <w:t xml:space="preserve"> </w:t>
       </w:r>
-      <w:bookmarkStart w:id="26" w:name="_Toc156481353"/>
+      <w:bookmarkStart w:id="24" w:name="_Toc156481353"/>
       <w:r>
         <w:t>S</w:t>
       </w:r>
+      <w:bookmarkEnd w:id="21"/>
+      <w:bookmarkEnd w:id="22"/>
       <w:bookmarkEnd w:id="23"/>
+      <w:r>
+        <w:t>ISTEMA DE ALIMENTAÇÃO</w:t>
+      </w:r>
       <w:bookmarkEnd w:id="24"/>
-      <w:bookmarkEnd w:id="25"/>
-      <w:r>
-        <w:t>ISTEMA DE ALIMENTAÇÃO</w:t>
-      </w:r>
-      <w:bookmarkEnd w:id="26"/>
     </w:p>
     <w:p>
       <w:pPr>
@@ -10153,14 +10089,14 @@
         </w:rPr>
         <w:t xml:space="preserve"> </w:t>
       </w:r>
-      <w:bookmarkStart w:id="27" w:name="_Toc156481354"/>
+      <w:bookmarkStart w:id="25" w:name="_Toc156481354"/>
       <w:r>
         <w:rPr>
           <w:caps w:val="0"/>
         </w:rPr>
         <w:t>SISTEMA DE DISTRIBUIÇÃO</w:t>
       </w:r>
-      <w:bookmarkEnd w:id="27"/>
+      <w:bookmarkEnd w:id="25"/>
     </w:p>
     <w:p>
       <w:pPr>
@@ -10293,11 +10229,11 @@
       <w:r>
         <w:t xml:space="preserve"> </w:t>
       </w:r>
-      <w:bookmarkStart w:id="28" w:name="_Toc156481355"/>
+      <w:bookmarkStart w:id="26" w:name="_Toc156481355"/>
       <w:r>
         <w:t>CRITÉRIO DE DIMENSIONAMENTO</w:t>
       </w:r>
-      <w:bookmarkEnd w:id="28"/>
+      <w:bookmarkEnd w:id="26"/>
     </w:p>
     <w:p>
       <w:pPr>
@@ -10323,7 +10259,25 @@
           <w:szCs w:val="24"/>
           <w:lang w:val="pt-PT" w:eastAsia="en-US"/>
         </w:rPr>
-        <w:t xml:space="preserve"> previsto na NBR 5626/2020. As perdas de cargas foi o utilizado o método de perda de carga universal para tubos de PVC e cobre. Os diâmetros foram calculados de acordo com a vazão de cada aparelho e levando em consideração o uso simultâneo na hora de maior consumo. Para mais detalhes consultar o Memorial de Cálculo.</w:t>
+        <w:t xml:space="preserve"> previsto na NBR 5626/2020. As perdas de car</w:t>
+      </w:r>
+      <w:bookmarkStart w:id="27" w:name="_GoBack"/>
+      <w:bookmarkEnd w:id="27"/>
+      <w:r>
+        <w:rPr>
+          <w:rFonts w:eastAsia="Arial MT"/>
+          <w:szCs w:val="24"/>
+          <w:lang w:val="pt-PT" w:eastAsia="en-US"/>
+        </w:rPr>
+        <w:t>gas foi o utilizado o método de perda de carga universal para tubos de PVC e cobre. Os diâmetros foram calculados de acordo com a vazão de cada aparelho e levando em consideração o uso simultâneo na hora de maior consumo. Para mais detalhes consultar o Memorial de Cálculo.</w:t>
+      </w:r>
+      <w:r>
+        <w:rPr>
+          <w:rFonts w:eastAsia="Arial MT"/>
+          <w:szCs w:val="24"/>
+          <w:lang w:val="pt-PT" w:eastAsia="en-US"/>
+        </w:rPr>
+        <w:t xml:space="preserve"> CSharpApagarReformaInicio</w:t>
       </w:r>
     </w:p>
     <w:p>
@@ -10353,27 +10307,51 @@
         </w:rPr>
         <w:t>.</w:t>
       </w:r>
-    </w:p>
-    <w:p>
-      <w:pPr>
-        <w:spacing w:after="0"/>
-        <w:ind w:firstLine="709"/>
+      <w:r>
         <w:rPr>
           <w:rFonts w:eastAsia="Arial MT"/>
           <w:szCs w:val="24"/>
           <w:lang w:val="pt-PT" w:eastAsia="en-US"/>
         </w:rPr>
+        <w:t xml:space="preserve"> </w:t>
+      </w:r>
+      <w:r>
+        <w:rPr>
+          <w:rFonts w:eastAsia="Arial MT"/>
+          <w:szCs w:val="24"/>
+          <w:lang w:val="pt-PT" w:eastAsia="en-US"/>
+        </w:rPr>
+        <w:t>CSharpApagarReforma</w:t>
+      </w:r>
+      <w:r>
+        <w:rPr>
+          <w:rFonts w:eastAsia="Arial MT"/>
+          <w:szCs w:val="24"/>
+          <w:lang w:val="pt-PT" w:eastAsia="en-US"/>
+        </w:rPr>
+        <w:t>Final</w:t>
+      </w:r>
+    </w:p>
+    <w:p>
+      <w:pPr>
+        <w:spacing w:after="0"/>
+        <w:ind w:firstLine="709"/>
+        <w:rPr>
+          <w:rFonts w:eastAsia="Arial MT"/>
+          <w:szCs w:val="24"/>
+          <w:lang w:val="pt-PT" w:eastAsia="en-US"/>
+        </w:rPr>
       </w:pPr>
     </w:p>
     <w:p>
       <w:pPr>
         <w:pStyle w:val="Ttulo2"/>
       </w:pPr>
-      <w:bookmarkStart w:id="29" w:name="_Toc156481356"/>
+      <w:bookmarkStart w:id="28" w:name="_Toc156481356"/>
       <w:r>
         <w:t>LIGAÇAO DOS APARELHOS</w:t>
       </w:r>
-      <w:bookmarkEnd w:id="29"/>
+      <w:bookmarkEnd w:id="28"/>
     </w:p>
     <w:p>
       <w:pPr>
@@ -10484,32 +10462,32 @@
           <w:highlight w:val="yellow"/>
         </w:rPr>
       </w:pPr>
-      <w:bookmarkStart w:id="30" w:name="_Toc18339958"/>
-      <w:bookmarkStart w:id="31" w:name="_Toc26509260"/>
-      <w:bookmarkStart w:id="32" w:name="_Toc42612309"/>
-      <w:bookmarkStart w:id="33" w:name="_Toc156481357"/>
+      <w:bookmarkStart w:id="29" w:name="_Toc18339958"/>
+      <w:bookmarkStart w:id="30" w:name="_Toc26509260"/>
+      <w:bookmarkStart w:id="31" w:name="_Toc42612309"/>
+      <w:bookmarkStart w:id="32" w:name="_Toc156481357"/>
       <w:r>
         <w:rPr>
           <w:highlight w:val="yellow"/>
         </w:rPr>
         <w:t>RESERVATÓRIOS</w:t>
       </w:r>
-      <w:bookmarkStart w:id="34" w:name="_Toc18339959"/>
-      <w:bookmarkStart w:id="35" w:name="_Toc26509261"/>
-      <w:bookmarkStart w:id="36" w:name="_Toc42612310"/>
+      <w:bookmarkStart w:id="33" w:name="_Toc18339959"/>
+      <w:bookmarkStart w:id="34" w:name="_Toc26509261"/>
+      <w:bookmarkStart w:id="35" w:name="_Toc42612310"/>
+      <w:bookmarkEnd w:id="29"/>
       <w:bookmarkEnd w:id="30"/>
       <w:bookmarkEnd w:id="31"/>
       <w:bookmarkEnd w:id="32"/>
-      <w:bookmarkEnd w:id="33"/>
     </w:p>
     <w:p>
       <w:pPr>
         <w:spacing w:after="0"/>
       </w:pPr>
     </w:p>
+    <w:bookmarkEnd w:id="33"/>
     <w:bookmarkEnd w:id="34"/>
     <w:bookmarkEnd w:id="35"/>
-    <w:bookmarkEnd w:id="36"/>
     <w:p>
       <w:pPr>
         <w:pStyle w:val="Ttulo3"/>
@@ -10517,11 +10495,11 @@
       <w:r>
         <w:t xml:space="preserve"> </w:t>
       </w:r>
-      <w:bookmarkStart w:id="37" w:name="_Toc156481358"/>
+      <w:bookmarkStart w:id="36" w:name="_Toc156481358"/>
       <w:r>
         <w:t>ESPECIFICAÇÃO</w:t>
       </w:r>
-      <w:bookmarkEnd w:id="37"/>
+      <w:bookmarkEnd w:id="36"/>
     </w:p>
     <w:p>
       <w:pPr>
@@ -10875,12 +10853,12 @@
       <w:pPr>
         <w:pStyle w:val="Ttulo3"/>
       </w:pPr>
-      <w:bookmarkStart w:id="38" w:name="_Toc156481359"/>
+      <w:bookmarkStart w:id="37" w:name="_Toc156481359"/>
       <w:r>
         <w:lastRenderedPageBreak/>
         <w:t>INSTALAÇÃO</w:t>
       </w:r>
-      <w:bookmarkEnd w:id="38"/>
+      <w:bookmarkEnd w:id="37"/>
     </w:p>
     <w:p>
       <w:pPr>
@@ -11044,14 +11022,14 @@
       <w:pPr>
         <w:pStyle w:val="Ttulo2"/>
       </w:pPr>
-      <w:bookmarkStart w:id="39" w:name="_Toc156481360"/>
+      <w:bookmarkStart w:id="38" w:name="_Toc156481360"/>
       <w:r>
         <w:rPr>
           <w:highlight w:val="yellow"/>
         </w:rPr>
         <w:t>SISTEMA DE BOMBEAMENTO</w:t>
       </w:r>
-      <w:bookmarkEnd w:id="39"/>
+      <w:bookmarkEnd w:id="38"/>
     </w:p>
     <w:p>
       <w:pPr>
@@ -11744,7 +11722,7 @@
           <w:rFonts w:cs="Times New Roman"/>
         </w:rPr>
       </w:pPr>
-      <w:bookmarkStart w:id="40" w:name="_Toc156481361"/>
+      <w:bookmarkStart w:id="39" w:name="_Toc156481361"/>
       <w:r>
         <w:rPr>
           <w:rFonts w:cs="Times New Roman"/>
@@ -11760,7 +11738,7 @@
         </w:rPr>
         <w:t xml:space="preserve"> DE ÁGUA QUENTE</w:t>
       </w:r>
-      <w:bookmarkEnd w:id="40"/>
+      <w:bookmarkEnd w:id="39"/>
     </w:p>
     <w:p>
       <w:pPr>
@@ -11825,7 +11803,7 @@
       <w:r>
         <w:t xml:space="preserve"> </w:t>
       </w:r>
-      <w:bookmarkStart w:id="41" w:name="_Toc156481362"/>
+      <w:bookmarkStart w:id="40" w:name="_Toc156481362"/>
       <w:r>
         <w:rPr>
           <w:highlight w:val="yellow"/>
@@ -11838,7 +11816,7 @@
         </w:rPr>
         <w:t xml:space="preserve"> DOS BOILERS</w:t>
       </w:r>
-      <w:bookmarkEnd w:id="41"/>
+      <w:bookmarkEnd w:id="40"/>
     </w:p>
     <w:p>
       <w:pPr>
@@ -11885,14 +11863,14 @@
       <w:r>
         <w:t xml:space="preserve"> </w:t>
       </w:r>
-      <w:bookmarkStart w:id="42" w:name="_Toc156481363"/>
+      <w:bookmarkStart w:id="41" w:name="_Toc156481363"/>
       <w:r>
         <w:rPr>
           <w:highlight w:val="yellow"/>
         </w:rPr>
         <w:t>AQUECEDOR SOLAR</w:t>
       </w:r>
-      <w:bookmarkEnd w:id="42"/>
+      <w:bookmarkEnd w:id="41"/>
     </w:p>
     <w:p>
       <w:pPr>
@@ -12049,14 +12027,14 @@
       <w:r>
         <w:t xml:space="preserve"> </w:t>
       </w:r>
-      <w:bookmarkStart w:id="43" w:name="_Toc156481364"/>
+      <w:bookmarkStart w:id="42" w:name="_Toc156481364"/>
       <w:r>
         <w:rPr>
           <w:highlight w:val="yellow"/>
         </w:rPr>
         <w:t>BOILER</w:t>
       </w:r>
-      <w:bookmarkEnd w:id="43"/>
+      <w:bookmarkEnd w:id="42"/>
     </w:p>
     <w:p>
       <w:pPr>
@@ -12207,14 +12185,14 @@
         <w:lastRenderedPageBreak/>
         <w:t xml:space="preserve">  </w:t>
       </w:r>
-      <w:bookmarkStart w:id="44" w:name="_Toc156481365"/>
+      <w:bookmarkStart w:id="43" w:name="_Toc156481365"/>
       <w:r>
         <w:rPr>
           <w:highlight w:val="yellow"/>
         </w:rPr>
         <w:t>SISTEMA DE DISTRIBUIÇÃO</w:t>
       </w:r>
-      <w:bookmarkEnd w:id="44"/>
+      <w:bookmarkEnd w:id="43"/>
     </w:p>
     <w:p>
       <w:pPr>
@@ -12276,14 +12254,14 @@
         </w:rPr>
         <w:t xml:space="preserve"> </w:t>
       </w:r>
-      <w:bookmarkStart w:id="45" w:name="_Toc156481366"/>
+      <w:bookmarkStart w:id="44" w:name="_Toc156481366"/>
       <w:r>
         <w:rPr>
           <w:rFonts w:cs="Times New Roman"/>
         </w:rPr>
         <w:t>ESGOTAMENTO SANITÁRIO</w:t>
       </w:r>
-      <w:bookmarkEnd w:id="45"/>
+      <w:bookmarkEnd w:id="44"/>
     </w:p>
     <w:p>
       <w:pPr>
@@ -12333,20 +12311,20 @@
       <w:pPr>
         <w:pStyle w:val="Ttulo2"/>
       </w:pPr>
-      <w:bookmarkStart w:id="46" w:name="_Toc18339965"/>
-      <w:bookmarkStart w:id="47" w:name="_Toc26509266"/>
-      <w:bookmarkStart w:id="48" w:name="_Toc42612318"/>
+      <w:bookmarkStart w:id="45" w:name="_Toc18339965"/>
+      <w:bookmarkStart w:id="46" w:name="_Toc26509266"/>
+      <w:bookmarkStart w:id="47" w:name="_Toc42612318"/>
       <w:r>
         <w:t xml:space="preserve"> </w:t>
       </w:r>
-      <w:bookmarkStart w:id="49" w:name="_Toc156481367"/>
+      <w:bookmarkStart w:id="48" w:name="_Toc156481367"/>
       <w:r>
         <w:t>Critérios de dimensionamento</w:t>
       </w:r>
+      <w:bookmarkEnd w:id="45"/>
       <w:bookmarkEnd w:id="46"/>
       <w:bookmarkEnd w:id="47"/>
       <w:bookmarkEnd w:id="48"/>
-      <w:bookmarkEnd w:id="49"/>
     </w:p>
     <w:p>
       <w:pPr>
@@ -12379,20 +12357,20 @@
       <w:pPr>
         <w:pStyle w:val="Ttulo2"/>
       </w:pPr>
-      <w:bookmarkStart w:id="50" w:name="_Toc18339966"/>
-      <w:bookmarkStart w:id="51" w:name="_Toc26509267"/>
-      <w:bookmarkStart w:id="52" w:name="_Toc42612319"/>
+      <w:bookmarkStart w:id="49" w:name="_Toc18339966"/>
+      <w:bookmarkStart w:id="50" w:name="_Toc26509267"/>
+      <w:bookmarkStart w:id="51" w:name="_Toc42612319"/>
       <w:r>
         <w:t xml:space="preserve"> </w:t>
       </w:r>
-      <w:bookmarkStart w:id="53" w:name="_Toc156481368"/>
+      <w:bookmarkStart w:id="52" w:name="_Toc156481368"/>
       <w:r>
         <w:t>RAMAIS DE DESCARGA</w:t>
       </w:r>
+      <w:bookmarkEnd w:id="49"/>
       <w:bookmarkEnd w:id="50"/>
       <w:bookmarkEnd w:id="51"/>
       <w:bookmarkEnd w:id="52"/>
-      <w:bookmarkEnd w:id="53"/>
     </w:p>
     <w:p>
       <w:pPr>
@@ -12453,12 +12431,12 @@
       <w:pPr>
         <w:pStyle w:val="Ttulo2"/>
       </w:pPr>
-      <w:bookmarkStart w:id="54" w:name="_Toc156481369"/>
+      <w:bookmarkStart w:id="53" w:name="_Toc156481369"/>
       <w:r>
         <w:lastRenderedPageBreak/>
         <w:t>DESTINO FINAL</w:t>
       </w:r>
-      <w:bookmarkEnd w:id="54"/>
+      <w:bookmarkEnd w:id="53"/>
     </w:p>
     <w:p>
       <w:pPr>
@@ -12601,26 +12579,26 @@
           <w:rFonts w:cs="Times New Roman"/>
         </w:rPr>
       </w:pPr>
-      <w:bookmarkStart w:id="55" w:name="_Toc18339963"/>
-      <w:bookmarkStart w:id="56" w:name="_Toc26509264"/>
-      <w:bookmarkStart w:id="57" w:name="_Toc42612312"/>
+      <w:bookmarkStart w:id="54" w:name="_Toc18339963"/>
+      <w:bookmarkStart w:id="55" w:name="_Toc26509264"/>
+      <w:bookmarkStart w:id="56" w:name="_Toc42612312"/>
       <w:r>
         <w:rPr>
           <w:rFonts w:cs="Times New Roman"/>
         </w:rPr>
         <w:t xml:space="preserve"> </w:t>
       </w:r>
-      <w:bookmarkStart w:id="58" w:name="_Toc156481370"/>
+      <w:bookmarkStart w:id="57" w:name="_Toc156481370"/>
       <w:r>
         <w:rPr>
           <w:rFonts w:cs="Times New Roman"/>
         </w:rPr>
         <w:t>ESPECIFICAÇÕES DE MATERIAIS</w:t>
       </w:r>
+      <w:bookmarkEnd w:id="54"/>
       <w:bookmarkEnd w:id="55"/>
       <w:bookmarkEnd w:id="56"/>
       <w:bookmarkEnd w:id="57"/>
-      <w:bookmarkEnd w:id="58"/>
     </w:p>
     <w:p>
       <w:pPr>
@@ -12691,25 +12669,25 @@
       <w:pPr>
         <w:pStyle w:val="Ttulo2"/>
       </w:pPr>
-      <w:bookmarkStart w:id="59" w:name="_Toc42612313"/>
+      <w:bookmarkStart w:id="58" w:name="_Toc42612313"/>
       <w:r>
         <w:t xml:space="preserve"> </w:t>
       </w:r>
-      <w:bookmarkStart w:id="60" w:name="_Toc156481371"/>
+      <w:bookmarkStart w:id="59" w:name="_Toc156481371"/>
       <w:r>
         <w:rPr>
           <w:highlight w:val="yellow"/>
         </w:rPr>
         <w:t>TUBOS</w:t>
       </w:r>
+      <w:bookmarkEnd w:id="58"/>
+      <w:r>
+        <w:rPr>
+          <w:highlight w:val="yellow"/>
+        </w:rPr>
+        <w:t xml:space="preserve"> DE ÁGUA FRIA, ÁGUA QUENTE E ESGOTO SANITÁRIO</w:t>
+      </w:r>
       <w:bookmarkEnd w:id="59"/>
-      <w:r>
-        <w:rPr>
-          <w:highlight w:val="yellow"/>
-        </w:rPr>
-        <w:t xml:space="preserve"> DE ÁGUA FRIA, ÁGUA QUENTE E ESGOTO SANITÁRIO</w:t>
-      </w:r>
-      <w:bookmarkEnd w:id="60"/>
     </w:p>
     <w:p>
       <w:pPr>
@@ -12978,16 +12956,16 @@
       <w:pPr>
         <w:pStyle w:val="Ttulo2"/>
       </w:pPr>
-      <w:bookmarkStart w:id="61" w:name="_Toc42612314"/>
+      <w:bookmarkStart w:id="60" w:name="_Toc42612314"/>
       <w:r>
         <w:t xml:space="preserve"> </w:t>
       </w:r>
-      <w:bookmarkStart w:id="62" w:name="_Toc156481372"/>
+      <w:bookmarkStart w:id="61" w:name="_Toc156481372"/>
       <w:r>
         <w:t>CONEXÕES</w:t>
       </w:r>
+      <w:bookmarkEnd w:id="60"/>
       <w:bookmarkEnd w:id="61"/>
-      <w:bookmarkEnd w:id="62"/>
       <w:r>
         <w:t xml:space="preserve"> </w:t>
       </w:r>
@@ -13048,16 +13026,16 @@
       <w:pPr>
         <w:pStyle w:val="Ttulo2"/>
       </w:pPr>
-      <w:bookmarkStart w:id="63" w:name="_Toc42612338"/>
+      <w:bookmarkStart w:id="62" w:name="_Toc42612338"/>
       <w:r>
         <w:t xml:space="preserve"> </w:t>
       </w:r>
-      <w:bookmarkStart w:id="64" w:name="_Toc156481373"/>
+      <w:bookmarkStart w:id="63" w:name="_Toc156481373"/>
       <w:r>
         <w:t>SUPORTE</w:t>
       </w:r>
+      <w:bookmarkEnd w:id="62"/>
       <w:bookmarkEnd w:id="63"/>
-      <w:bookmarkEnd w:id="64"/>
       <w:r>
         <w:t xml:space="preserve"> </w:t>
       </w:r>
@@ -13084,14 +13062,14 @@
       <w:r>
         <w:t xml:space="preserve"> </w:t>
       </w:r>
-      <w:bookmarkStart w:id="65" w:name="_Toc156481374"/>
+      <w:bookmarkStart w:id="64" w:name="_Toc156481374"/>
       <w:r>
         <w:rPr>
           <w:highlight w:val="yellow"/>
         </w:rPr>
         <w:t>VÁLVULAS E REGISTROS</w:t>
       </w:r>
-      <w:bookmarkEnd w:id="65"/>
+      <w:bookmarkEnd w:id="64"/>
       <w:r>
         <w:t xml:space="preserve"> </w:t>
       </w:r>
@@ -13142,14 +13120,14 @@
       <w:r>
         <w:t xml:space="preserve"> </w:t>
       </w:r>
-      <w:bookmarkStart w:id="66" w:name="_Toc156481375"/>
+      <w:bookmarkStart w:id="65" w:name="_Toc156481375"/>
       <w:r>
         <w:rPr>
           <w:highlight w:val="yellow"/>
         </w:rPr>
         <w:t>peças sanitárias</w:t>
       </w:r>
-      <w:bookmarkEnd w:id="66"/>
+      <w:bookmarkEnd w:id="65"/>
       <w:r>
         <w:rPr>
           <w:highlight w:val="yellow"/>
@@ -13228,14 +13206,14 @@
       <w:r>
         <w:t xml:space="preserve"> </w:t>
       </w:r>
-      <w:bookmarkStart w:id="67" w:name="_Toc156481376"/>
+      <w:bookmarkStart w:id="66" w:name="_Toc156481376"/>
       <w:r>
         <w:rPr>
           <w:highlight w:val="yellow"/>
         </w:rPr>
         <w:t>caixas sifonadas</w:t>
       </w:r>
-      <w:bookmarkEnd w:id="67"/>
+      <w:bookmarkEnd w:id="66"/>
     </w:p>
     <w:p>
       <w:pPr>
@@ -13399,14 +13377,14 @@
       <w:r>
         <w:t xml:space="preserve"> </w:t>
       </w:r>
-      <w:bookmarkStart w:id="68" w:name="_Toc156481377"/>
+      <w:bookmarkStart w:id="67" w:name="_Toc156481377"/>
       <w:r>
         <w:rPr>
           <w:highlight w:val="yellow"/>
         </w:rPr>
         <w:t>colunas de ventilação</w:t>
       </w:r>
-      <w:bookmarkEnd w:id="68"/>
+      <w:bookmarkEnd w:id="67"/>
     </w:p>
     <w:p>
       <w:pPr>
@@ -13560,14 +13538,14 @@
       <w:r>
         <w:t xml:space="preserve"> </w:t>
       </w:r>
-      <w:bookmarkStart w:id="69" w:name="_Toc156481378"/>
+      <w:bookmarkStart w:id="68" w:name="_Toc156481378"/>
       <w:r>
         <w:rPr>
           <w:highlight w:val="yellow"/>
         </w:rPr>
         <w:t>caixas de inspeção de esgoto</w:t>
       </w:r>
-      <w:bookmarkEnd w:id="69"/>
+      <w:bookmarkEnd w:id="68"/>
     </w:p>
     <w:p>
       <w:pPr>
@@ -13686,14 +13664,14 @@
         <w:lastRenderedPageBreak/>
         <w:t xml:space="preserve"> </w:t>
       </w:r>
-      <w:bookmarkStart w:id="70" w:name="_Toc156481379"/>
+      <w:bookmarkStart w:id="69" w:name="_Toc156481379"/>
       <w:r>
         <w:rPr>
           <w:highlight w:val="yellow"/>
         </w:rPr>
         <w:t>poço de visita</w:t>
       </w:r>
-      <w:bookmarkEnd w:id="70"/>
+      <w:bookmarkEnd w:id="69"/>
     </w:p>
     <w:p>
       <w:pPr>
@@ -13797,14 +13775,14 @@
       <w:pPr>
         <w:pStyle w:val="Ttulo2"/>
       </w:pPr>
-      <w:bookmarkStart w:id="71" w:name="_Toc156481380"/>
+      <w:bookmarkStart w:id="70" w:name="_Toc156481380"/>
       <w:r>
         <w:rPr>
           <w:highlight w:val="yellow"/>
         </w:rPr>
         <w:t>caixa de gordura</w:t>
       </w:r>
-      <w:bookmarkEnd w:id="71"/>
+      <w:bookmarkEnd w:id="70"/>
     </w:p>
     <w:p>
       <w:pPr>
@@ -13874,14 +13852,14 @@
       <w:r>
         <w:t xml:space="preserve"> </w:t>
       </w:r>
-      <w:bookmarkStart w:id="72" w:name="_Toc156481381"/>
+      <w:bookmarkStart w:id="71" w:name="_Toc156481381"/>
       <w:r>
         <w:rPr>
           <w:highlight w:val="yellow"/>
         </w:rPr>
         <w:t>conjunto séptico</w:t>
       </w:r>
-      <w:bookmarkEnd w:id="72"/>
+      <w:bookmarkEnd w:id="71"/>
       <w:r>
         <w:t xml:space="preserve"> </w:t>
       </w:r>
@@ -14003,14 +13981,14 @@
         </w:rPr>
         <w:t xml:space="preserve"> </w:t>
       </w:r>
-      <w:bookmarkStart w:id="73" w:name="_Toc156481382"/>
+      <w:bookmarkStart w:id="72" w:name="_Toc156481382"/>
       <w:r>
         <w:rPr>
           <w:highlight w:val="yellow"/>
         </w:rPr>
         <w:t>FOSSA</w:t>
       </w:r>
-      <w:bookmarkEnd w:id="73"/>
+      <w:bookmarkEnd w:id="72"/>
       <w:r>
         <w:rPr>
           <w:highlight w:val="yellow"/>
@@ -14127,14 +14105,14 @@
         </w:rPr>
         <w:t xml:space="preserve"> </w:t>
       </w:r>
-      <w:bookmarkStart w:id="74" w:name="_Toc156481383"/>
+      <w:bookmarkStart w:id="73" w:name="_Toc156481383"/>
       <w:r>
         <w:rPr>
           <w:highlight w:val="yellow"/>
         </w:rPr>
         <w:t>FILTRO</w:t>
       </w:r>
-      <w:bookmarkEnd w:id="74"/>
+      <w:bookmarkEnd w:id="73"/>
     </w:p>
     <w:p>
       <w:pPr>
@@ -14241,14 +14219,14 @@
         </w:rPr>
         <w:t xml:space="preserve"> </w:t>
       </w:r>
-      <w:bookmarkStart w:id="75" w:name="_Toc156481384"/>
+      <w:bookmarkStart w:id="74" w:name="_Toc156481384"/>
       <w:r>
         <w:rPr>
           <w:highlight w:val="yellow"/>
         </w:rPr>
         <w:t>SUMIDOURO</w:t>
       </w:r>
-      <w:bookmarkEnd w:id="75"/>
+      <w:bookmarkEnd w:id="74"/>
     </w:p>
     <w:p>
       <w:pPr>
@@ -14355,29 +14333,29 @@
         </w:rPr>
         <w:t xml:space="preserve"> </w:t>
       </w:r>
-      <w:bookmarkStart w:id="76" w:name="_Toc156481385"/>
+      <w:bookmarkStart w:id="75" w:name="_Toc156481385"/>
       <w:r>
         <w:rPr>
           <w:rFonts w:cs="Times New Roman"/>
         </w:rPr>
         <w:t>ESPECIFICAÇÃO DE SERVIÇOS E MONTAGENS</w:t>
       </w:r>
+      <w:bookmarkEnd w:id="75"/>
+    </w:p>
+    <w:p>
+      <w:pPr>
+        <w:spacing w:after="0"/>
+      </w:pPr>
+    </w:p>
+    <w:p>
+      <w:pPr>
+        <w:pStyle w:val="Ttulo2"/>
+      </w:pPr>
+      <w:bookmarkStart w:id="76" w:name="_Toc156481386"/>
+      <w:r>
+        <w:t>MÉTODO DE EXECUÇÃO DAS INSTALAÇÕES</w:t>
+      </w:r>
       <w:bookmarkEnd w:id="76"/>
-    </w:p>
-    <w:p>
-      <w:pPr>
-        <w:spacing w:after="0"/>
-      </w:pPr>
-    </w:p>
-    <w:p>
-      <w:pPr>
-        <w:pStyle w:val="Ttulo2"/>
-      </w:pPr>
-      <w:bookmarkStart w:id="77" w:name="_Toc156481386"/>
-      <w:r>
-        <w:t>MÉTODO DE EXECUÇÃO DAS INSTALAÇÕES</w:t>
-      </w:r>
-      <w:bookmarkEnd w:id="77"/>
     </w:p>
     <w:p>
       <w:pPr>
@@ -14725,25 +14703,25 @@
         </w:rPr>
         <w:t xml:space="preserve"> </w:t>
       </w:r>
-      <w:bookmarkStart w:id="78" w:name="_Toc156481387"/>
+      <w:bookmarkStart w:id="77" w:name="_Toc156481387"/>
       <w:r>
         <w:rPr>
           <w:rFonts w:cs="Times New Roman"/>
         </w:rPr>
         <w:t>OPERAÇÃO, USO E MANUTENÇÃO DAS INSTALAÇÕES HIDRAULICAS PREDIAIS</w:t>
       </w:r>
+      <w:bookmarkEnd w:id="77"/>
+    </w:p>
+    <w:p/>
+    <w:p>
+      <w:pPr>
+        <w:pStyle w:val="Ttulo2"/>
+      </w:pPr>
+      <w:bookmarkStart w:id="78" w:name="_Toc156481388"/>
+      <w:r>
+        <w:t>CONSIDERAÇÕES GERAIS</w:t>
+      </w:r>
       <w:bookmarkEnd w:id="78"/>
-    </w:p>
-    <w:p/>
-    <w:p>
-      <w:pPr>
-        <w:pStyle w:val="Ttulo2"/>
-      </w:pPr>
-      <w:bookmarkStart w:id="79" w:name="_Toc156481388"/>
-      <w:r>
-        <w:t>CONSIDERAÇÕES GERAIS</w:t>
-      </w:r>
-      <w:bookmarkEnd w:id="79"/>
     </w:p>
     <w:p>
       <w:pPr>
@@ -15228,14 +15206,14 @@
           <w:highlight w:val="yellow"/>
         </w:rPr>
       </w:pPr>
-      <w:bookmarkStart w:id="80" w:name="_Toc156481389"/>
+      <w:bookmarkStart w:id="79" w:name="_Toc156481389"/>
       <w:r>
         <w:rPr>
           <w:highlight w:val="yellow"/>
         </w:rPr>
         <w:t>Procedimento de limpeza do reservatório (retirar item caso não seja realizada instalação/troca de reservatório)</w:t>
       </w:r>
-      <w:bookmarkEnd w:id="80"/>
+      <w:bookmarkEnd w:id="79"/>
     </w:p>
     <w:p>
       <w:pPr>
@@ -15495,11 +15473,11 @@
       <w:pPr>
         <w:pStyle w:val="Ttulo2"/>
       </w:pPr>
-      <w:bookmarkStart w:id="81" w:name="_Toc156481390"/>
+      <w:bookmarkStart w:id="80" w:name="_Toc156481390"/>
       <w:r>
         <w:t>Procedimento de limpeza do sistema de distribuição predial</w:t>
       </w:r>
-      <w:bookmarkEnd w:id="81"/>
+      <w:bookmarkEnd w:id="80"/>
     </w:p>
     <w:p>
       <w:pPr>
@@ -17040,7 +17018,7 @@
         <v:path o:extrusionok="f" gradientshapeok="t" o:connecttype="rect"/>
         <o:lock v:ext="edit" aspectratio="t"/>
       </v:shapetype>
-      <v:shape id="_x0000_i1028" type="#_x0000_t75" style="width:11.25pt;height:11.25pt" o:bullet="t">
+      <v:shape id="_x0000_i1038" type="#_x0000_t75" style="width:10.9pt;height:10.9pt" o:bullet="t">
         <v:imagedata r:id="rId1" o:title="mso61"/>
       </v:shape>
     </w:pict>
@@ -28085,7 +28063,7 @@
 </file>
 
 <file path=customXml/itemProps1.xml><?xml version="1.0" encoding="utf-8"?>
-<ds:datastoreItem xmlns:ds="http://schemas.openxmlformats.org/officeDocument/2006/customXml" ds:itemID="{AB02E5BD-5E36-4AE7-86AE-D5FF8E1BF789}">
+<ds:datastoreItem xmlns:ds="http://schemas.openxmlformats.org/officeDocument/2006/customXml" ds:itemID="{452989C7-5DE6-4BE0-88E0-5D4F291574A8}">
   <ds:schemaRefs>
     <ds:schemaRef ds:uri="http://schemas.openxmlformats.org/officeDocument/2006/bibliography"/>
   </ds:schemaRefs>

</xml_diff>